<commit_message>
this is updated with GUI
</commit_message>
<xml_diff>
--- a/PROG6212 Word Document.docx
+++ b/PROG6212 Word Document.docx
@@ -191,6 +191,120 @@
           <w:rFonts w:ascii="Arial" w:hAnsi="Arial" w:cs="Arial"/>
         </w:rPr>
         <w:t xml:space="preserve"> on main entities: Lecturer (user info), Claim (submission details like hours, rate, and status), Document (documents), and Approver (managers/coordinators). There are one-to-many (approver claims) and many-to-one (one lecturer can have multiple claims) relationships. This is for data consistency and status query tracking. Assumptions: All users are authenticated using ASP.NET Identity; claims are computed as (hours * rate). Constraints: Limited 5MB file uploading; no real-time notifications in-prototype; local development environment over cloud hosting assumed.</w:t>
+      </w:r>
+    </w:p>
+    <w:p>
+      <w:pPr>
+        <w:rPr>
+          <w:rFonts w:ascii="Arial" w:hAnsi="Arial" w:cs="Arial"/>
+          <w:b/>
+          <w:bCs/>
+        </w:rPr>
+      </w:pPr>
+      <w:r>
+        <w:rPr>
+          <w:rFonts w:ascii="Arial" w:hAnsi="Arial" w:cs="Arial"/>
+          <w:b/>
+          <w:bCs/>
+        </w:rPr>
+        <w:t>GUI Design</w:t>
+      </w:r>
+    </w:p>
+    <w:p>
+      <w:pPr>
+        <w:rPr>
+          <w:rFonts w:ascii="Arial" w:hAnsi="Arial" w:cs="Arial"/>
+        </w:rPr>
+      </w:pPr>
+    </w:p>
+    <w:p>
+      <w:pPr>
+        <w:rPr>
+          <w:rFonts w:ascii="Arial" w:hAnsi="Arial" w:cs="Arial"/>
+        </w:rPr>
+      </w:pPr>
+      <w:r>
+        <w:rPr>
+          <w:rFonts w:ascii="Arial" w:hAnsi="Arial" w:cs="Arial"/>
+        </w:rPr>
+        <w:lastRenderedPageBreak/>
+        <w:t xml:space="preserve">The GUI is a front-end static prototype with pages. The home dashboard has tabs </w:t>
+      </w:r>
+      <w:proofErr w:type="spellStart"/>
+      <w:r>
+        <w:rPr>
+          <w:rFonts w:ascii="Arial" w:hAnsi="Arial" w:cs="Arial"/>
+        </w:rPr>
+        <w:t>labeled</w:t>
+      </w:r>
+      <w:proofErr w:type="spellEnd"/>
+      <w:r>
+        <w:rPr>
+          <w:rFonts w:ascii="Arial" w:hAnsi="Arial" w:cs="Arial"/>
+        </w:rPr>
+        <w:t xml:space="preserve"> "Submit Claim," "Upload Documents," "Track Status," and "Approve Claims" (role-based). The Submit Claim page has a form with hours worked, hourly rate, notes, and submit buttons. Approval view shows pending claims in a table with approve/reject buttons. Layout incorporates navbar header, sidebar navigation, and footer status. </w:t>
+      </w:r>
+      <w:proofErr w:type="spellStart"/>
+      <w:r>
+        <w:rPr>
+          <w:rFonts w:ascii="Arial" w:hAnsi="Arial" w:cs="Arial"/>
+        </w:rPr>
+        <w:t>Colors</w:t>
+      </w:r>
+      <w:proofErr w:type="spellEnd"/>
+      <w:r>
+        <w:rPr>
+          <w:rFonts w:ascii="Arial" w:hAnsi="Arial" w:cs="Arial"/>
+        </w:rPr>
+        <w:t xml:space="preserve">: Blue (#007BFF) as a main </w:t>
+      </w:r>
+      <w:proofErr w:type="spellStart"/>
+      <w:r>
+        <w:rPr>
+          <w:rFonts w:ascii="Arial" w:hAnsi="Arial" w:cs="Arial"/>
+        </w:rPr>
+        <w:t>color</w:t>
+      </w:r>
+      <w:proofErr w:type="spellEnd"/>
+      <w:r>
+        <w:rPr>
+          <w:rFonts w:ascii="Arial" w:hAnsi="Arial" w:cs="Arial"/>
+        </w:rPr>
+        <w:t xml:space="preserve"> for buttons, white background for readability purposes. The design makes it easy to flow through, i.e., large </w:t>
+      </w:r>
+      <w:proofErr w:type="spellStart"/>
+      <w:r>
+        <w:rPr>
+          <w:rFonts w:ascii="Arial" w:hAnsi="Arial" w:cs="Arial"/>
+        </w:rPr>
+        <w:t>center</w:t>
+      </w:r>
+      <w:proofErr w:type="spellEnd"/>
+      <w:r>
+        <w:rPr>
+          <w:rFonts w:ascii="Arial" w:hAnsi="Arial" w:cs="Arial"/>
+        </w:rPr>
+        <w:t xml:space="preserve"> submit button.</w:t>
+      </w:r>
+    </w:p>
+    <w:p>
+      <w:pPr>
+        <w:rPr>
+          <w:rFonts w:ascii="Arial" w:hAnsi="Arial" w:cs="Arial"/>
+        </w:rPr>
+      </w:pPr>
+    </w:p>
+    <w:p>
+      <w:pPr>
+        <w:rPr>
+          <w:rFonts w:ascii="Arial" w:hAnsi="Arial" w:cs="Arial"/>
+        </w:rPr>
+      </w:pPr>
+      <w:r>
+        <w:rPr>
+          <w:rFonts w:ascii="Arial" w:hAnsi="Arial" w:cs="Arial"/>
+        </w:rPr>
+        <w:t>All these choices have been made to simulate actual admin systems, for a small user base (under 100 users) and simplicity in not over-engineering for the prototype stage.</w:t>
       </w:r>
     </w:p>
     <w:p/>

</xml_diff>

<commit_message>
Word Document is updated with UML as PNG and the project plan table
</commit_message>
<xml_diff>
--- a/PROG6212 Word Document.docx
+++ b/PROG6212 Word Document.docx
@@ -306,6 +306,1991 @@
         </w:rPr>
         <w:t>All these choices have been made to simulate actual admin systems, for a small user base (under 100 users) and simplicity in not over-engineering for the prototype stage.</w:t>
       </w:r>
+    </w:p>
+    <w:p>
+      <w:pPr>
+        <w:rPr>
+          <w:rFonts w:ascii="Arial" w:hAnsi="Arial" w:cs="Arial"/>
+        </w:rPr>
+      </w:pPr>
+    </w:p>
+    <w:p>
+      <w:pPr>
+        <w:rPr>
+          <w:rFonts w:ascii="Arial" w:hAnsi="Arial" w:cs="Arial"/>
+          <w:b/>
+          <w:bCs/>
+        </w:rPr>
+      </w:pPr>
+      <w:r>
+        <w:rPr>
+          <w:rFonts w:ascii="Arial" w:hAnsi="Arial" w:cs="Arial"/>
+          <w:b/>
+          <w:bCs/>
+          <w:lang w:val="en-US"/>
+        </w:rPr>
+        <w:t>2. UML Class Diagram for Databases</w:t>
+      </w:r>
+      <w:r>
+        <w:rPr>
+          <w:rFonts w:ascii="Arial" w:hAnsi="Arial" w:cs="Arial"/>
+          <w:b/>
+          <w:bCs/>
+        </w:rPr>
+        <w:t> </w:t>
+      </w:r>
+    </w:p>
+    <w:p>
+      <w:pPr>
+        <w:rPr>
+          <w:rFonts w:ascii="Arial" w:hAnsi="Arial" w:cs="Arial"/>
+        </w:rPr>
+      </w:pPr>
+    </w:p>
+    <w:p>
+      <w:r>
+        <w:drawing>
+          <wp:inline distT="0" distB="0" distL="0" distR="0" wp14:anchorId="2CBF17EA" wp14:editId="177415FE">
+            <wp:extent cx="5731510" cy="3507105"/>
+            <wp:effectExtent l="0" t="0" r="2540" b="0"/>
+            <wp:docPr id="2047832164" name="Picture 1" descr="A screenshot of a computer screen&#10;&#10;AI-generated content may be incorrect."/>
+            <wp:cNvGraphicFramePr>
+              <a:graphicFrameLocks xmlns:a="http://schemas.openxmlformats.org/drawingml/2006/main" noChangeAspect="1"/>
+            </wp:cNvGraphicFramePr>
+            <a:graphic xmlns:a="http://schemas.openxmlformats.org/drawingml/2006/main">
+              <a:graphicData uri="http://schemas.openxmlformats.org/drawingml/2006/picture">
+                <pic:pic xmlns:pic="http://schemas.openxmlformats.org/drawingml/2006/picture">
+                  <pic:nvPicPr>
+                    <pic:cNvPr id="2047832164" name="Picture 1" descr="A screenshot of a computer screen&#10;&#10;AI-generated content may be incorrect."/>
+                    <pic:cNvPicPr/>
+                  </pic:nvPicPr>
+                  <pic:blipFill>
+                    <a:blip r:embed="rId4"/>
+                    <a:stretch>
+                      <a:fillRect/>
+                    </a:stretch>
+                  </pic:blipFill>
+                  <pic:spPr>
+                    <a:xfrm>
+                      <a:off x="0" y="0"/>
+                      <a:ext cx="5731510" cy="3507105"/>
+                    </a:xfrm>
+                    <a:prstGeom prst="rect">
+                      <a:avLst/>
+                    </a:prstGeom>
+                  </pic:spPr>
+                </pic:pic>
+              </a:graphicData>
+            </a:graphic>
+          </wp:inline>
+        </w:drawing>
+      </w:r>
+    </w:p>
+    <w:p/>
+    <w:p>
+      <w:pPr>
+        <w:rPr>
+          <w:b/>
+          <w:bCs/>
+          <w:lang w:val="en-US"/>
+        </w:rPr>
+      </w:pPr>
+      <w:r>
+        <w:rPr>
+          <w:b/>
+          <w:bCs/>
+          <w:lang w:val="en-US"/>
+        </w:rPr>
+        <w:t xml:space="preserve">3. </w:t>
+      </w:r>
+      <w:r>
+        <w:rPr>
+          <w:b/>
+          <w:bCs/>
+          <w:lang w:val="en-US"/>
+        </w:rPr>
+        <w:t xml:space="preserve">Project Plan (Prototype Development </w:t>
+      </w:r>
+      <w:r>
+        <w:rPr>
+          <w:b/>
+          <w:bCs/>
+          <w:lang w:val="en-US"/>
+        </w:rPr>
+        <w:t>)</w:t>
+      </w:r>
+    </w:p>
+    <w:tbl>
+      <w:tblPr>
+        <w:tblStyle w:val="TableGrid"/>
+        <w:tblW w:w="0" w:type="auto"/>
+        <w:tblLayout w:type="fixed"/>
+        <w:tblLook w:val="04A0" w:firstRow="1" w:lastRow="0" w:firstColumn="1" w:lastColumn="0" w:noHBand="0" w:noVBand="1"/>
+      </w:tblPr>
+      <w:tblGrid>
+        <w:gridCol w:w="988"/>
+        <w:gridCol w:w="2128"/>
+        <w:gridCol w:w="1677"/>
+        <w:gridCol w:w="1363"/>
+        <w:gridCol w:w="700"/>
+        <w:gridCol w:w="695"/>
+        <w:gridCol w:w="1465"/>
+      </w:tblGrid>
+      <w:tr>
+        <w:tc>
+          <w:tcPr>
+            <w:tcW w:w="988" w:type="dxa"/>
+            <w:tcBorders>
+              <w:top w:val="single" w:sz="4" w:space="0" w:color="auto"/>
+              <w:left w:val="single" w:sz="4" w:space="0" w:color="auto"/>
+              <w:bottom w:val="single" w:sz="4" w:space="0" w:color="auto"/>
+              <w:right w:val="single" w:sz="4" w:space="0" w:color="auto"/>
+            </w:tcBorders>
+            <w:hideMark/>
+          </w:tcPr>
+          <w:p>
+            <w:pPr>
+              <w:spacing w:after="160" w:line="278" w:lineRule="auto"/>
+              <w:rPr>
+                <w:lang w:val="en-US"/>
+              </w:rPr>
+            </w:pPr>
+            <w:r>
+              <w:rPr>
+                <w:lang w:val="en-US"/>
+              </w:rPr>
+              <w:t>Task No.</w:t>
+            </w:r>
+          </w:p>
+        </w:tc>
+        <w:tc>
+          <w:tcPr>
+            <w:tcW w:w="2128" w:type="dxa"/>
+            <w:tcBorders>
+              <w:top w:val="single" w:sz="4" w:space="0" w:color="auto"/>
+              <w:left w:val="single" w:sz="4" w:space="0" w:color="auto"/>
+              <w:bottom w:val="single" w:sz="4" w:space="0" w:color="auto"/>
+              <w:right w:val="single" w:sz="4" w:space="0" w:color="auto"/>
+            </w:tcBorders>
+            <w:hideMark/>
+          </w:tcPr>
+          <w:p>
+            <w:pPr>
+              <w:spacing w:after="160" w:line="278" w:lineRule="auto"/>
+              <w:rPr>
+                <w:lang w:val="en-US"/>
+              </w:rPr>
+            </w:pPr>
+            <w:r>
+              <w:rPr>
+                <w:lang w:val="en-US"/>
+              </w:rPr>
+              <w:t>Task Description</w:t>
+            </w:r>
+          </w:p>
+        </w:tc>
+        <w:tc>
+          <w:tcPr>
+            <w:tcW w:w="1677" w:type="dxa"/>
+            <w:tcBorders>
+              <w:top w:val="single" w:sz="4" w:space="0" w:color="auto"/>
+              <w:left w:val="single" w:sz="4" w:space="0" w:color="auto"/>
+              <w:bottom w:val="single" w:sz="4" w:space="0" w:color="auto"/>
+              <w:right w:val="single" w:sz="4" w:space="0" w:color="auto"/>
+            </w:tcBorders>
+            <w:hideMark/>
+          </w:tcPr>
+          <w:p>
+            <w:pPr>
+              <w:spacing w:after="160" w:line="278" w:lineRule="auto"/>
+              <w:rPr>
+                <w:lang w:val="en-US"/>
+              </w:rPr>
+            </w:pPr>
+            <w:r>
+              <w:rPr>
+                <w:lang w:val="en-US"/>
+              </w:rPr>
+              <w:t>Dependencies</w:t>
+            </w:r>
+          </w:p>
+        </w:tc>
+        <w:tc>
+          <w:tcPr>
+            <w:tcW w:w="1363" w:type="dxa"/>
+            <w:tcBorders>
+              <w:top w:val="single" w:sz="4" w:space="0" w:color="auto"/>
+              <w:left w:val="single" w:sz="4" w:space="0" w:color="auto"/>
+              <w:bottom w:val="single" w:sz="4" w:space="0" w:color="auto"/>
+              <w:right w:val="single" w:sz="4" w:space="0" w:color="auto"/>
+            </w:tcBorders>
+            <w:hideMark/>
+          </w:tcPr>
+          <w:p>
+            <w:pPr>
+              <w:spacing w:after="160" w:line="278" w:lineRule="auto"/>
+              <w:rPr>
+                <w:lang w:val="en-US"/>
+              </w:rPr>
+            </w:pPr>
+            <w:r>
+              <w:rPr>
+                <w:lang w:val="en-US"/>
+              </w:rPr>
+              <w:t>Duration (Days)</w:t>
+            </w:r>
+          </w:p>
+        </w:tc>
+        <w:tc>
+          <w:tcPr>
+            <w:tcW w:w="700" w:type="dxa"/>
+            <w:tcBorders>
+              <w:top w:val="single" w:sz="4" w:space="0" w:color="auto"/>
+              <w:left w:val="single" w:sz="4" w:space="0" w:color="auto"/>
+              <w:bottom w:val="single" w:sz="4" w:space="0" w:color="auto"/>
+              <w:right w:val="single" w:sz="4" w:space="0" w:color="auto"/>
+            </w:tcBorders>
+            <w:hideMark/>
+          </w:tcPr>
+          <w:p>
+            <w:pPr>
+              <w:spacing w:after="160" w:line="278" w:lineRule="auto"/>
+              <w:rPr>
+                <w:lang w:val="en-US"/>
+              </w:rPr>
+            </w:pPr>
+            <w:r>
+              <w:rPr>
+                <w:lang w:val="en-US"/>
+              </w:rPr>
+              <w:t xml:space="preserve">Start </w:t>
+            </w:r>
+            <w:r>
+              <w:rPr>
+                <w:lang w:val="en-US"/>
+              </w:rPr>
+              <w:lastRenderedPageBreak/>
+              <w:t>Date</w:t>
+            </w:r>
+          </w:p>
+        </w:tc>
+        <w:tc>
+          <w:tcPr>
+            <w:tcW w:w="695" w:type="dxa"/>
+            <w:tcBorders>
+              <w:top w:val="single" w:sz="4" w:space="0" w:color="auto"/>
+              <w:left w:val="single" w:sz="4" w:space="0" w:color="auto"/>
+              <w:bottom w:val="single" w:sz="4" w:space="0" w:color="auto"/>
+              <w:right w:val="single" w:sz="4" w:space="0" w:color="auto"/>
+            </w:tcBorders>
+            <w:hideMark/>
+          </w:tcPr>
+          <w:p>
+            <w:pPr>
+              <w:spacing w:after="160" w:line="278" w:lineRule="auto"/>
+              <w:rPr>
+                <w:lang w:val="en-US"/>
+              </w:rPr>
+            </w:pPr>
+            <w:r>
+              <w:rPr>
+                <w:lang w:val="en-US"/>
+              </w:rPr>
+              <w:lastRenderedPageBreak/>
+              <w:t>End Date</w:t>
+            </w:r>
+          </w:p>
+        </w:tc>
+        <w:tc>
+          <w:tcPr>
+            <w:tcW w:w="1465" w:type="dxa"/>
+            <w:tcBorders>
+              <w:top w:val="single" w:sz="4" w:space="0" w:color="auto"/>
+              <w:left w:val="single" w:sz="4" w:space="0" w:color="auto"/>
+              <w:bottom w:val="single" w:sz="4" w:space="0" w:color="auto"/>
+              <w:right w:val="single" w:sz="4" w:space="0" w:color="auto"/>
+            </w:tcBorders>
+            <w:hideMark/>
+          </w:tcPr>
+          <w:p>
+            <w:pPr>
+              <w:spacing w:after="160" w:line="278" w:lineRule="auto"/>
+              <w:rPr>
+                <w:lang w:val="en-US"/>
+              </w:rPr>
+            </w:pPr>
+            <w:r>
+              <w:rPr>
+                <w:lang w:val="en-US"/>
+              </w:rPr>
+              <w:t>Responsible</w:t>
+            </w:r>
+          </w:p>
+        </w:tc>
+      </w:tr>
+      <w:tr>
+        <w:tc>
+          <w:tcPr>
+            <w:tcW w:w="988" w:type="dxa"/>
+            <w:tcBorders>
+              <w:top w:val="single" w:sz="4" w:space="0" w:color="auto"/>
+              <w:left w:val="single" w:sz="4" w:space="0" w:color="auto"/>
+              <w:bottom w:val="single" w:sz="4" w:space="0" w:color="auto"/>
+              <w:right w:val="single" w:sz="4" w:space="0" w:color="auto"/>
+            </w:tcBorders>
+            <w:hideMark/>
+          </w:tcPr>
+          <w:p>
+            <w:pPr>
+              <w:spacing w:after="160" w:line="278" w:lineRule="auto"/>
+              <w:rPr>
+                <w:lang w:val="en-US"/>
+              </w:rPr>
+            </w:pPr>
+            <w:r>
+              <w:rPr>
+                <w:lang w:val="en-US"/>
+              </w:rPr>
+              <w:t>1</w:t>
+            </w:r>
+          </w:p>
+        </w:tc>
+        <w:tc>
+          <w:tcPr>
+            <w:tcW w:w="2128" w:type="dxa"/>
+            <w:tcBorders>
+              <w:top w:val="single" w:sz="4" w:space="0" w:color="auto"/>
+              <w:left w:val="single" w:sz="4" w:space="0" w:color="auto"/>
+              <w:bottom w:val="single" w:sz="4" w:space="0" w:color="auto"/>
+              <w:right w:val="single" w:sz="4" w:space="0" w:color="auto"/>
+            </w:tcBorders>
+            <w:hideMark/>
+          </w:tcPr>
+          <w:p>
+            <w:pPr>
+              <w:spacing w:after="160" w:line="278" w:lineRule="auto"/>
+              <w:rPr>
+                <w:lang w:val="en-US"/>
+              </w:rPr>
+            </w:pPr>
+            <w:r>
+              <w:rPr>
+                <w:lang w:val="en-US"/>
+              </w:rPr>
+              <w:t>Review POE requirements and define scope</w:t>
+            </w:r>
+          </w:p>
+        </w:tc>
+        <w:tc>
+          <w:tcPr>
+            <w:tcW w:w="1677" w:type="dxa"/>
+            <w:tcBorders>
+              <w:top w:val="single" w:sz="4" w:space="0" w:color="auto"/>
+              <w:left w:val="single" w:sz="4" w:space="0" w:color="auto"/>
+              <w:bottom w:val="single" w:sz="4" w:space="0" w:color="auto"/>
+              <w:right w:val="single" w:sz="4" w:space="0" w:color="auto"/>
+            </w:tcBorders>
+            <w:hideMark/>
+          </w:tcPr>
+          <w:p>
+            <w:pPr>
+              <w:spacing w:after="160" w:line="278" w:lineRule="auto"/>
+              <w:rPr>
+                <w:lang w:val="en-US"/>
+              </w:rPr>
+            </w:pPr>
+            <w:r>
+              <w:rPr>
+                <w:lang w:val="en-US"/>
+              </w:rPr>
+              <w:t>None</w:t>
+            </w:r>
+          </w:p>
+        </w:tc>
+        <w:tc>
+          <w:tcPr>
+            <w:tcW w:w="1363" w:type="dxa"/>
+            <w:tcBorders>
+              <w:top w:val="single" w:sz="4" w:space="0" w:color="auto"/>
+              <w:left w:val="single" w:sz="4" w:space="0" w:color="auto"/>
+              <w:bottom w:val="single" w:sz="4" w:space="0" w:color="auto"/>
+              <w:right w:val="single" w:sz="4" w:space="0" w:color="auto"/>
+            </w:tcBorders>
+            <w:hideMark/>
+          </w:tcPr>
+          <w:p>
+            <w:pPr>
+              <w:spacing w:after="160" w:line="278" w:lineRule="auto"/>
+              <w:rPr>
+                <w:lang w:val="en-US"/>
+              </w:rPr>
+            </w:pPr>
+            <w:r>
+              <w:rPr>
+                <w:lang w:val="en-US"/>
+              </w:rPr>
+              <w:t>2</w:t>
+            </w:r>
+          </w:p>
+        </w:tc>
+        <w:tc>
+          <w:tcPr>
+            <w:tcW w:w="700" w:type="dxa"/>
+            <w:tcBorders>
+              <w:top w:val="single" w:sz="4" w:space="0" w:color="auto"/>
+              <w:left w:val="single" w:sz="4" w:space="0" w:color="auto"/>
+              <w:bottom w:val="single" w:sz="4" w:space="0" w:color="auto"/>
+              <w:right w:val="single" w:sz="4" w:space="0" w:color="auto"/>
+            </w:tcBorders>
+            <w:hideMark/>
+          </w:tcPr>
+          <w:p>
+            <w:pPr>
+              <w:spacing w:after="160" w:line="278" w:lineRule="auto"/>
+              <w:rPr>
+                <w:lang w:val="en-US"/>
+              </w:rPr>
+            </w:pPr>
+            <w:r>
+              <w:rPr>
+                <w:lang w:val="en-US"/>
+              </w:rPr>
+              <w:t>Day 1</w:t>
+            </w:r>
+          </w:p>
+        </w:tc>
+        <w:tc>
+          <w:tcPr>
+            <w:tcW w:w="695" w:type="dxa"/>
+            <w:tcBorders>
+              <w:top w:val="single" w:sz="4" w:space="0" w:color="auto"/>
+              <w:left w:val="single" w:sz="4" w:space="0" w:color="auto"/>
+              <w:bottom w:val="single" w:sz="4" w:space="0" w:color="auto"/>
+              <w:right w:val="single" w:sz="4" w:space="0" w:color="auto"/>
+            </w:tcBorders>
+            <w:hideMark/>
+          </w:tcPr>
+          <w:p>
+            <w:pPr>
+              <w:spacing w:after="160" w:line="278" w:lineRule="auto"/>
+              <w:rPr>
+                <w:lang w:val="en-US"/>
+              </w:rPr>
+            </w:pPr>
+            <w:r>
+              <w:rPr>
+                <w:lang w:val="en-US"/>
+              </w:rPr>
+              <w:t>Day 2</w:t>
+            </w:r>
+          </w:p>
+        </w:tc>
+        <w:tc>
+          <w:tcPr>
+            <w:tcW w:w="1465" w:type="dxa"/>
+            <w:tcBorders>
+              <w:top w:val="single" w:sz="4" w:space="0" w:color="auto"/>
+              <w:left w:val="single" w:sz="4" w:space="0" w:color="auto"/>
+              <w:bottom w:val="single" w:sz="4" w:space="0" w:color="auto"/>
+              <w:right w:val="single" w:sz="4" w:space="0" w:color="auto"/>
+            </w:tcBorders>
+            <w:hideMark/>
+          </w:tcPr>
+          <w:p>
+            <w:pPr>
+              <w:spacing w:after="160" w:line="278" w:lineRule="auto"/>
+              <w:rPr>
+                <w:lang w:val="en-US"/>
+              </w:rPr>
+            </w:pPr>
+            <w:r>
+              <w:rPr>
+                <w:lang w:val="en-US"/>
+              </w:rPr>
+              <w:t>Student</w:t>
+            </w:r>
+          </w:p>
+        </w:tc>
+      </w:tr>
+      <w:tr>
+        <w:tc>
+          <w:tcPr>
+            <w:tcW w:w="988" w:type="dxa"/>
+            <w:tcBorders>
+              <w:top w:val="single" w:sz="4" w:space="0" w:color="auto"/>
+              <w:left w:val="single" w:sz="4" w:space="0" w:color="auto"/>
+              <w:bottom w:val="single" w:sz="4" w:space="0" w:color="auto"/>
+              <w:right w:val="single" w:sz="4" w:space="0" w:color="auto"/>
+            </w:tcBorders>
+            <w:hideMark/>
+          </w:tcPr>
+          <w:p>
+            <w:pPr>
+              <w:spacing w:after="160" w:line="278" w:lineRule="auto"/>
+              <w:rPr>
+                <w:lang w:val="en-US"/>
+              </w:rPr>
+            </w:pPr>
+            <w:r>
+              <w:rPr>
+                <w:lang w:val="en-US"/>
+              </w:rPr>
+              <w:t>2</w:t>
+            </w:r>
+          </w:p>
+        </w:tc>
+        <w:tc>
+          <w:tcPr>
+            <w:tcW w:w="2128" w:type="dxa"/>
+            <w:tcBorders>
+              <w:top w:val="single" w:sz="4" w:space="0" w:color="auto"/>
+              <w:left w:val="single" w:sz="4" w:space="0" w:color="auto"/>
+              <w:bottom w:val="single" w:sz="4" w:space="0" w:color="auto"/>
+              <w:right w:val="single" w:sz="4" w:space="0" w:color="auto"/>
+            </w:tcBorders>
+            <w:hideMark/>
+          </w:tcPr>
+          <w:p>
+            <w:pPr>
+              <w:spacing w:after="160" w:line="278" w:lineRule="auto"/>
+              <w:rPr>
+                <w:lang w:val="en-US"/>
+              </w:rPr>
+            </w:pPr>
+            <w:r>
+              <w:rPr>
+                <w:lang w:val="en-US"/>
+              </w:rPr>
+              <w:t>Identify assumptions and constraints</w:t>
+            </w:r>
+          </w:p>
+        </w:tc>
+        <w:tc>
+          <w:tcPr>
+            <w:tcW w:w="1677" w:type="dxa"/>
+            <w:tcBorders>
+              <w:top w:val="single" w:sz="4" w:space="0" w:color="auto"/>
+              <w:left w:val="single" w:sz="4" w:space="0" w:color="auto"/>
+              <w:bottom w:val="single" w:sz="4" w:space="0" w:color="auto"/>
+              <w:right w:val="single" w:sz="4" w:space="0" w:color="auto"/>
+            </w:tcBorders>
+            <w:hideMark/>
+          </w:tcPr>
+          <w:p>
+            <w:pPr>
+              <w:spacing w:after="160" w:line="278" w:lineRule="auto"/>
+              <w:rPr>
+                <w:lang w:val="en-US"/>
+              </w:rPr>
+            </w:pPr>
+            <w:r>
+              <w:rPr>
+                <w:lang w:val="en-US"/>
+              </w:rPr>
+              <w:t>Task 1</w:t>
+            </w:r>
+          </w:p>
+        </w:tc>
+        <w:tc>
+          <w:tcPr>
+            <w:tcW w:w="1363" w:type="dxa"/>
+            <w:tcBorders>
+              <w:top w:val="single" w:sz="4" w:space="0" w:color="auto"/>
+              <w:left w:val="single" w:sz="4" w:space="0" w:color="auto"/>
+              <w:bottom w:val="single" w:sz="4" w:space="0" w:color="auto"/>
+              <w:right w:val="single" w:sz="4" w:space="0" w:color="auto"/>
+            </w:tcBorders>
+            <w:hideMark/>
+          </w:tcPr>
+          <w:p>
+            <w:pPr>
+              <w:spacing w:after="160" w:line="278" w:lineRule="auto"/>
+              <w:rPr>
+                <w:lang w:val="en-US"/>
+              </w:rPr>
+            </w:pPr>
+            <w:r>
+              <w:rPr>
+                <w:lang w:val="en-US"/>
+              </w:rPr>
+              <w:t>1</w:t>
+            </w:r>
+          </w:p>
+        </w:tc>
+        <w:tc>
+          <w:tcPr>
+            <w:tcW w:w="700" w:type="dxa"/>
+            <w:tcBorders>
+              <w:top w:val="single" w:sz="4" w:space="0" w:color="auto"/>
+              <w:left w:val="single" w:sz="4" w:space="0" w:color="auto"/>
+              <w:bottom w:val="single" w:sz="4" w:space="0" w:color="auto"/>
+              <w:right w:val="single" w:sz="4" w:space="0" w:color="auto"/>
+            </w:tcBorders>
+            <w:hideMark/>
+          </w:tcPr>
+          <w:p>
+            <w:pPr>
+              <w:spacing w:after="160" w:line="278" w:lineRule="auto"/>
+              <w:rPr>
+                <w:lang w:val="en-US"/>
+              </w:rPr>
+            </w:pPr>
+            <w:r>
+              <w:rPr>
+                <w:lang w:val="en-US"/>
+              </w:rPr>
+              <w:t>Day 3</w:t>
+            </w:r>
+          </w:p>
+        </w:tc>
+        <w:tc>
+          <w:tcPr>
+            <w:tcW w:w="695" w:type="dxa"/>
+            <w:tcBorders>
+              <w:top w:val="single" w:sz="4" w:space="0" w:color="auto"/>
+              <w:left w:val="single" w:sz="4" w:space="0" w:color="auto"/>
+              <w:bottom w:val="single" w:sz="4" w:space="0" w:color="auto"/>
+              <w:right w:val="single" w:sz="4" w:space="0" w:color="auto"/>
+            </w:tcBorders>
+            <w:hideMark/>
+          </w:tcPr>
+          <w:p>
+            <w:pPr>
+              <w:spacing w:after="160" w:line="278" w:lineRule="auto"/>
+              <w:rPr>
+                <w:lang w:val="en-US"/>
+              </w:rPr>
+            </w:pPr>
+            <w:r>
+              <w:rPr>
+                <w:lang w:val="en-US"/>
+              </w:rPr>
+              <w:t>Day 3</w:t>
+            </w:r>
+          </w:p>
+        </w:tc>
+        <w:tc>
+          <w:tcPr>
+            <w:tcW w:w="1465" w:type="dxa"/>
+            <w:tcBorders>
+              <w:top w:val="single" w:sz="4" w:space="0" w:color="auto"/>
+              <w:left w:val="single" w:sz="4" w:space="0" w:color="auto"/>
+              <w:bottom w:val="single" w:sz="4" w:space="0" w:color="auto"/>
+              <w:right w:val="single" w:sz="4" w:space="0" w:color="auto"/>
+            </w:tcBorders>
+            <w:hideMark/>
+          </w:tcPr>
+          <w:p>
+            <w:pPr>
+              <w:spacing w:after="160" w:line="278" w:lineRule="auto"/>
+              <w:rPr>
+                <w:lang w:val="en-US"/>
+              </w:rPr>
+            </w:pPr>
+            <w:r>
+              <w:rPr>
+                <w:lang w:val="en-US"/>
+              </w:rPr>
+              <w:t>Student</w:t>
+            </w:r>
+          </w:p>
+        </w:tc>
+      </w:tr>
+      <w:tr>
+        <w:tc>
+          <w:tcPr>
+            <w:tcW w:w="988" w:type="dxa"/>
+            <w:tcBorders>
+              <w:top w:val="single" w:sz="4" w:space="0" w:color="auto"/>
+              <w:left w:val="single" w:sz="4" w:space="0" w:color="auto"/>
+              <w:bottom w:val="single" w:sz="4" w:space="0" w:color="auto"/>
+              <w:right w:val="single" w:sz="4" w:space="0" w:color="auto"/>
+            </w:tcBorders>
+            <w:hideMark/>
+          </w:tcPr>
+          <w:p>
+            <w:pPr>
+              <w:spacing w:after="160" w:line="278" w:lineRule="auto"/>
+              <w:rPr>
+                <w:lang w:val="en-US"/>
+              </w:rPr>
+            </w:pPr>
+            <w:r>
+              <w:rPr>
+                <w:lang w:val="en-US"/>
+              </w:rPr>
+              <w:t>3</w:t>
+            </w:r>
+          </w:p>
+        </w:tc>
+        <w:tc>
+          <w:tcPr>
+            <w:tcW w:w="2128" w:type="dxa"/>
+            <w:tcBorders>
+              <w:top w:val="single" w:sz="4" w:space="0" w:color="auto"/>
+              <w:left w:val="single" w:sz="4" w:space="0" w:color="auto"/>
+              <w:bottom w:val="single" w:sz="4" w:space="0" w:color="auto"/>
+              <w:right w:val="single" w:sz="4" w:space="0" w:color="auto"/>
+            </w:tcBorders>
+            <w:hideMark/>
+          </w:tcPr>
+          <w:p>
+            <w:pPr>
+              <w:spacing w:after="160" w:line="278" w:lineRule="auto"/>
+              <w:rPr>
+                <w:lang w:val="en-US"/>
+              </w:rPr>
+            </w:pPr>
+            <w:r>
+              <w:rPr>
+                <w:lang w:val="en-US"/>
+              </w:rPr>
+              <w:t>Design UML class diagram (database structure)</w:t>
+            </w:r>
+          </w:p>
+        </w:tc>
+        <w:tc>
+          <w:tcPr>
+            <w:tcW w:w="1677" w:type="dxa"/>
+            <w:tcBorders>
+              <w:top w:val="single" w:sz="4" w:space="0" w:color="auto"/>
+              <w:left w:val="single" w:sz="4" w:space="0" w:color="auto"/>
+              <w:bottom w:val="single" w:sz="4" w:space="0" w:color="auto"/>
+              <w:right w:val="single" w:sz="4" w:space="0" w:color="auto"/>
+            </w:tcBorders>
+            <w:hideMark/>
+          </w:tcPr>
+          <w:p>
+            <w:pPr>
+              <w:spacing w:after="160" w:line="278" w:lineRule="auto"/>
+              <w:rPr>
+                <w:lang w:val="en-US"/>
+              </w:rPr>
+            </w:pPr>
+            <w:r>
+              <w:rPr>
+                <w:lang w:val="en-US"/>
+              </w:rPr>
+              <w:t>Task 1</w:t>
+            </w:r>
+          </w:p>
+        </w:tc>
+        <w:tc>
+          <w:tcPr>
+            <w:tcW w:w="1363" w:type="dxa"/>
+            <w:tcBorders>
+              <w:top w:val="single" w:sz="4" w:space="0" w:color="auto"/>
+              <w:left w:val="single" w:sz="4" w:space="0" w:color="auto"/>
+              <w:bottom w:val="single" w:sz="4" w:space="0" w:color="auto"/>
+              <w:right w:val="single" w:sz="4" w:space="0" w:color="auto"/>
+            </w:tcBorders>
+            <w:hideMark/>
+          </w:tcPr>
+          <w:p>
+            <w:pPr>
+              <w:spacing w:after="160" w:line="278" w:lineRule="auto"/>
+              <w:rPr>
+                <w:lang w:val="en-US"/>
+              </w:rPr>
+            </w:pPr>
+            <w:r>
+              <w:rPr>
+                <w:lang w:val="en-US"/>
+              </w:rPr>
+              <w:t>3</w:t>
+            </w:r>
+          </w:p>
+        </w:tc>
+        <w:tc>
+          <w:tcPr>
+            <w:tcW w:w="700" w:type="dxa"/>
+            <w:tcBorders>
+              <w:top w:val="single" w:sz="4" w:space="0" w:color="auto"/>
+              <w:left w:val="single" w:sz="4" w:space="0" w:color="auto"/>
+              <w:bottom w:val="single" w:sz="4" w:space="0" w:color="auto"/>
+              <w:right w:val="single" w:sz="4" w:space="0" w:color="auto"/>
+            </w:tcBorders>
+            <w:hideMark/>
+          </w:tcPr>
+          <w:p>
+            <w:pPr>
+              <w:spacing w:after="160" w:line="278" w:lineRule="auto"/>
+              <w:rPr>
+                <w:lang w:val="en-US"/>
+              </w:rPr>
+            </w:pPr>
+            <w:r>
+              <w:rPr>
+                <w:lang w:val="en-US"/>
+              </w:rPr>
+              <w:t>Day 4</w:t>
+            </w:r>
+          </w:p>
+        </w:tc>
+        <w:tc>
+          <w:tcPr>
+            <w:tcW w:w="695" w:type="dxa"/>
+            <w:tcBorders>
+              <w:top w:val="single" w:sz="4" w:space="0" w:color="auto"/>
+              <w:left w:val="single" w:sz="4" w:space="0" w:color="auto"/>
+              <w:bottom w:val="single" w:sz="4" w:space="0" w:color="auto"/>
+              <w:right w:val="single" w:sz="4" w:space="0" w:color="auto"/>
+            </w:tcBorders>
+            <w:hideMark/>
+          </w:tcPr>
+          <w:p>
+            <w:pPr>
+              <w:spacing w:after="160" w:line="278" w:lineRule="auto"/>
+              <w:rPr>
+                <w:lang w:val="en-US"/>
+              </w:rPr>
+            </w:pPr>
+            <w:r>
+              <w:rPr>
+                <w:lang w:val="en-US"/>
+              </w:rPr>
+              <w:t>Day 6</w:t>
+            </w:r>
+          </w:p>
+        </w:tc>
+        <w:tc>
+          <w:tcPr>
+            <w:tcW w:w="1465" w:type="dxa"/>
+            <w:tcBorders>
+              <w:top w:val="single" w:sz="4" w:space="0" w:color="auto"/>
+              <w:left w:val="single" w:sz="4" w:space="0" w:color="auto"/>
+              <w:bottom w:val="single" w:sz="4" w:space="0" w:color="auto"/>
+              <w:right w:val="single" w:sz="4" w:space="0" w:color="auto"/>
+            </w:tcBorders>
+            <w:hideMark/>
+          </w:tcPr>
+          <w:p>
+            <w:pPr>
+              <w:spacing w:after="160" w:line="278" w:lineRule="auto"/>
+              <w:rPr>
+                <w:lang w:val="en-US"/>
+              </w:rPr>
+            </w:pPr>
+            <w:r>
+              <w:rPr>
+                <w:lang w:val="en-US"/>
+              </w:rPr>
+              <w:t>Student</w:t>
+            </w:r>
+          </w:p>
+        </w:tc>
+      </w:tr>
+      <w:tr>
+        <w:tc>
+          <w:tcPr>
+            <w:tcW w:w="988" w:type="dxa"/>
+            <w:tcBorders>
+              <w:top w:val="single" w:sz="4" w:space="0" w:color="auto"/>
+              <w:left w:val="single" w:sz="4" w:space="0" w:color="auto"/>
+              <w:bottom w:val="single" w:sz="4" w:space="0" w:color="auto"/>
+              <w:right w:val="single" w:sz="4" w:space="0" w:color="auto"/>
+            </w:tcBorders>
+            <w:hideMark/>
+          </w:tcPr>
+          <w:p>
+            <w:pPr>
+              <w:spacing w:after="160" w:line="278" w:lineRule="auto"/>
+              <w:rPr>
+                <w:lang w:val="en-US"/>
+              </w:rPr>
+            </w:pPr>
+            <w:r>
+              <w:rPr>
+                <w:lang w:val="en-US"/>
+              </w:rPr>
+              <w:t>4</w:t>
+            </w:r>
+          </w:p>
+        </w:tc>
+        <w:tc>
+          <w:tcPr>
+            <w:tcW w:w="2128" w:type="dxa"/>
+            <w:tcBorders>
+              <w:top w:val="single" w:sz="4" w:space="0" w:color="auto"/>
+              <w:left w:val="single" w:sz="4" w:space="0" w:color="auto"/>
+              <w:bottom w:val="single" w:sz="4" w:space="0" w:color="auto"/>
+              <w:right w:val="single" w:sz="4" w:space="0" w:color="auto"/>
+            </w:tcBorders>
+            <w:hideMark/>
+          </w:tcPr>
+          <w:p>
+            <w:pPr>
+              <w:spacing w:after="160" w:line="278" w:lineRule="auto"/>
+              <w:rPr>
+                <w:lang w:val="en-US"/>
+              </w:rPr>
+            </w:pPr>
+            <w:r>
+              <w:rPr>
+                <w:lang w:val="en-US"/>
+              </w:rPr>
+              <w:t>Draft initial GUI layout (wireframes/prototype screens)</w:t>
+            </w:r>
+          </w:p>
+        </w:tc>
+        <w:tc>
+          <w:tcPr>
+            <w:tcW w:w="1677" w:type="dxa"/>
+            <w:tcBorders>
+              <w:top w:val="single" w:sz="4" w:space="0" w:color="auto"/>
+              <w:left w:val="single" w:sz="4" w:space="0" w:color="auto"/>
+              <w:bottom w:val="single" w:sz="4" w:space="0" w:color="auto"/>
+              <w:right w:val="single" w:sz="4" w:space="0" w:color="auto"/>
+            </w:tcBorders>
+            <w:hideMark/>
+          </w:tcPr>
+          <w:p>
+            <w:pPr>
+              <w:spacing w:after="160" w:line="278" w:lineRule="auto"/>
+              <w:rPr>
+                <w:lang w:val="en-US"/>
+              </w:rPr>
+            </w:pPr>
+            <w:r>
+              <w:rPr>
+                <w:lang w:val="en-US"/>
+              </w:rPr>
+              <w:t>Task 1</w:t>
+            </w:r>
+          </w:p>
+        </w:tc>
+        <w:tc>
+          <w:tcPr>
+            <w:tcW w:w="1363" w:type="dxa"/>
+            <w:tcBorders>
+              <w:top w:val="single" w:sz="4" w:space="0" w:color="auto"/>
+              <w:left w:val="single" w:sz="4" w:space="0" w:color="auto"/>
+              <w:bottom w:val="single" w:sz="4" w:space="0" w:color="auto"/>
+              <w:right w:val="single" w:sz="4" w:space="0" w:color="auto"/>
+            </w:tcBorders>
+            <w:hideMark/>
+          </w:tcPr>
+          <w:p>
+            <w:pPr>
+              <w:spacing w:after="160" w:line="278" w:lineRule="auto"/>
+              <w:rPr>
+                <w:lang w:val="en-US"/>
+              </w:rPr>
+            </w:pPr>
+            <w:r>
+              <w:rPr>
+                <w:lang w:val="en-US"/>
+              </w:rPr>
+              <w:t>3</w:t>
+            </w:r>
+          </w:p>
+        </w:tc>
+        <w:tc>
+          <w:tcPr>
+            <w:tcW w:w="700" w:type="dxa"/>
+            <w:tcBorders>
+              <w:top w:val="single" w:sz="4" w:space="0" w:color="auto"/>
+              <w:left w:val="single" w:sz="4" w:space="0" w:color="auto"/>
+              <w:bottom w:val="single" w:sz="4" w:space="0" w:color="auto"/>
+              <w:right w:val="single" w:sz="4" w:space="0" w:color="auto"/>
+            </w:tcBorders>
+            <w:hideMark/>
+          </w:tcPr>
+          <w:p>
+            <w:pPr>
+              <w:spacing w:after="160" w:line="278" w:lineRule="auto"/>
+              <w:rPr>
+                <w:lang w:val="en-US"/>
+              </w:rPr>
+            </w:pPr>
+            <w:r>
+              <w:rPr>
+                <w:lang w:val="en-US"/>
+              </w:rPr>
+              <w:t>Day 4</w:t>
+            </w:r>
+          </w:p>
+        </w:tc>
+        <w:tc>
+          <w:tcPr>
+            <w:tcW w:w="695" w:type="dxa"/>
+            <w:tcBorders>
+              <w:top w:val="single" w:sz="4" w:space="0" w:color="auto"/>
+              <w:left w:val="single" w:sz="4" w:space="0" w:color="auto"/>
+              <w:bottom w:val="single" w:sz="4" w:space="0" w:color="auto"/>
+              <w:right w:val="single" w:sz="4" w:space="0" w:color="auto"/>
+            </w:tcBorders>
+            <w:hideMark/>
+          </w:tcPr>
+          <w:p>
+            <w:pPr>
+              <w:spacing w:after="160" w:line="278" w:lineRule="auto"/>
+              <w:rPr>
+                <w:lang w:val="en-US"/>
+              </w:rPr>
+            </w:pPr>
+            <w:r>
+              <w:rPr>
+                <w:lang w:val="en-US"/>
+              </w:rPr>
+              <w:t>Day 6</w:t>
+            </w:r>
+          </w:p>
+        </w:tc>
+        <w:tc>
+          <w:tcPr>
+            <w:tcW w:w="1465" w:type="dxa"/>
+            <w:tcBorders>
+              <w:top w:val="single" w:sz="4" w:space="0" w:color="auto"/>
+              <w:left w:val="single" w:sz="4" w:space="0" w:color="auto"/>
+              <w:bottom w:val="single" w:sz="4" w:space="0" w:color="auto"/>
+              <w:right w:val="single" w:sz="4" w:space="0" w:color="auto"/>
+            </w:tcBorders>
+            <w:hideMark/>
+          </w:tcPr>
+          <w:p>
+            <w:pPr>
+              <w:spacing w:after="160" w:line="278" w:lineRule="auto"/>
+              <w:rPr>
+                <w:lang w:val="en-US"/>
+              </w:rPr>
+            </w:pPr>
+            <w:r>
+              <w:rPr>
+                <w:lang w:val="en-US"/>
+              </w:rPr>
+              <w:t>Student</w:t>
+            </w:r>
+          </w:p>
+        </w:tc>
+      </w:tr>
+      <w:tr>
+        <w:tc>
+          <w:tcPr>
+            <w:tcW w:w="988" w:type="dxa"/>
+            <w:tcBorders>
+              <w:top w:val="single" w:sz="4" w:space="0" w:color="auto"/>
+              <w:left w:val="single" w:sz="4" w:space="0" w:color="auto"/>
+              <w:bottom w:val="single" w:sz="4" w:space="0" w:color="auto"/>
+              <w:right w:val="single" w:sz="4" w:space="0" w:color="auto"/>
+            </w:tcBorders>
+            <w:hideMark/>
+          </w:tcPr>
+          <w:p>
+            <w:pPr>
+              <w:spacing w:after="160" w:line="278" w:lineRule="auto"/>
+              <w:rPr>
+                <w:lang w:val="en-US"/>
+              </w:rPr>
+            </w:pPr>
+            <w:r>
+              <w:rPr>
+                <w:lang w:val="en-US"/>
+              </w:rPr>
+              <w:t>5</w:t>
+            </w:r>
+          </w:p>
+        </w:tc>
+        <w:tc>
+          <w:tcPr>
+            <w:tcW w:w="2128" w:type="dxa"/>
+            <w:tcBorders>
+              <w:top w:val="single" w:sz="4" w:space="0" w:color="auto"/>
+              <w:left w:val="single" w:sz="4" w:space="0" w:color="auto"/>
+              <w:bottom w:val="single" w:sz="4" w:space="0" w:color="auto"/>
+              <w:right w:val="single" w:sz="4" w:space="0" w:color="auto"/>
+            </w:tcBorders>
+            <w:hideMark/>
+          </w:tcPr>
+          <w:p>
+            <w:pPr>
+              <w:spacing w:after="160" w:line="278" w:lineRule="auto"/>
+              <w:rPr>
+                <w:lang w:val="en-US"/>
+              </w:rPr>
+            </w:pPr>
+            <w:r>
+              <w:rPr>
+                <w:lang w:val="en-US"/>
+              </w:rPr>
+              <w:t>Document design choices (database, GUI, assumptions)</w:t>
+            </w:r>
+          </w:p>
+        </w:tc>
+        <w:tc>
+          <w:tcPr>
+            <w:tcW w:w="1677" w:type="dxa"/>
+            <w:tcBorders>
+              <w:top w:val="single" w:sz="4" w:space="0" w:color="auto"/>
+              <w:left w:val="single" w:sz="4" w:space="0" w:color="auto"/>
+              <w:bottom w:val="single" w:sz="4" w:space="0" w:color="auto"/>
+              <w:right w:val="single" w:sz="4" w:space="0" w:color="auto"/>
+            </w:tcBorders>
+            <w:hideMark/>
+          </w:tcPr>
+          <w:p>
+            <w:pPr>
+              <w:spacing w:after="160" w:line="278" w:lineRule="auto"/>
+              <w:rPr>
+                <w:lang w:val="en-US"/>
+              </w:rPr>
+            </w:pPr>
+            <w:r>
+              <w:rPr>
+                <w:lang w:val="en-US"/>
+              </w:rPr>
+              <w:t>Tasks 2–4</w:t>
+            </w:r>
+          </w:p>
+        </w:tc>
+        <w:tc>
+          <w:tcPr>
+            <w:tcW w:w="1363" w:type="dxa"/>
+            <w:tcBorders>
+              <w:top w:val="single" w:sz="4" w:space="0" w:color="auto"/>
+              <w:left w:val="single" w:sz="4" w:space="0" w:color="auto"/>
+              <w:bottom w:val="single" w:sz="4" w:space="0" w:color="auto"/>
+              <w:right w:val="single" w:sz="4" w:space="0" w:color="auto"/>
+            </w:tcBorders>
+            <w:hideMark/>
+          </w:tcPr>
+          <w:p>
+            <w:pPr>
+              <w:spacing w:after="160" w:line="278" w:lineRule="auto"/>
+              <w:rPr>
+                <w:lang w:val="en-US"/>
+              </w:rPr>
+            </w:pPr>
+            <w:r>
+              <w:rPr>
+                <w:lang w:val="en-US"/>
+              </w:rPr>
+              <w:t>2</w:t>
+            </w:r>
+          </w:p>
+        </w:tc>
+        <w:tc>
+          <w:tcPr>
+            <w:tcW w:w="700" w:type="dxa"/>
+            <w:tcBorders>
+              <w:top w:val="single" w:sz="4" w:space="0" w:color="auto"/>
+              <w:left w:val="single" w:sz="4" w:space="0" w:color="auto"/>
+              <w:bottom w:val="single" w:sz="4" w:space="0" w:color="auto"/>
+              <w:right w:val="single" w:sz="4" w:space="0" w:color="auto"/>
+            </w:tcBorders>
+            <w:hideMark/>
+          </w:tcPr>
+          <w:p>
+            <w:pPr>
+              <w:spacing w:after="160" w:line="278" w:lineRule="auto"/>
+              <w:rPr>
+                <w:lang w:val="en-US"/>
+              </w:rPr>
+            </w:pPr>
+            <w:r>
+              <w:rPr>
+                <w:lang w:val="en-US"/>
+              </w:rPr>
+              <w:t>Day 7</w:t>
+            </w:r>
+          </w:p>
+        </w:tc>
+        <w:tc>
+          <w:tcPr>
+            <w:tcW w:w="695" w:type="dxa"/>
+            <w:tcBorders>
+              <w:top w:val="single" w:sz="4" w:space="0" w:color="auto"/>
+              <w:left w:val="single" w:sz="4" w:space="0" w:color="auto"/>
+              <w:bottom w:val="single" w:sz="4" w:space="0" w:color="auto"/>
+              <w:right w:val="single" w:sz="4" w:space="0" w:color="auto"/>
+            </w:tcBorders>
+            <w:hideMark/>
+          </w:tcPr>
+          <w:p>
+            <w:pPr>
+              <w:spacing w:after="160" w:line="278" w:lineRule="auto"/>
+              <w:rPr>
+                <w:lang w:val="en-US"/>
+              </w:rPr>
+            </w:pPr>
+            <w:r>
+              <w:rPr>
+                <w:lang w:val="en-US"/>
+              </w:rPr>
+              <w:t>Day 8</w:t>
+            </w:r>
+          </w:p>
+        </w:tc>
+        <w:tc>
+          <w:tcPr>
+            <w:tcW w:w="1465" w:type="dxa"/>
+            <w:tcBorders>
+              <w:top w:val="single" w:sz="4" w:space="0" w:color="auto"/>
+              <w:left w:val="single" w:sz="4" w:space="0" w:color="auto"/>
+              <w:bottom w:val="single" w:sz="4" w:space="0" w:color="auto"/>
+              <w:right w:val="single" w:sz="4" w:space="0" w:color="auto"/>
+            </w:tcBorders>
+            <w:hideMark/>
+          </w:tcPr>
+          <w:p>
+            <w:pPr>
+              <w:spacing w:after="160" w:line="278" w:lineRule="auto"/>
+              <w:rPr>
+                <w:lang w:val="en-US"/>
+              </w:rPr>
+            </w:pPr>
+            <w:r>
+              <w:rPr>
+                <w:lang w:val="en-US"/>
+              </w:rPr>
+              <w:t>Student</w:t>
+            </w:r>
+          </w:p>
+        </w:tc>
+      </w:tr>
+      <w:tr>
+        <w:tc>
+          <w:tcPr>
+            <w:tcW w:w="988" w:type="dxa"/>
+            <w:tcBorders>
+              <w:top w:val="single" w:sz="4" w:space="0" w:color="auto"/>
+              <w:left w:val="single" w:sz="4" w:space="0" w:color="auto"/>
+              <w:bottom w:val="single" w:sz="4" w:space="0" w:color="auto"/>
+              <w:right w:val="single" w:sz="4" w:space="0" w:color="auto"/>
+            </w:tcBorders>
+            <w:hideMark/>
+          </w:tcPr>
+          <w:p>
+            <w:pPr>
+              <w:spacing w:after="160" w:line="278" w:lineRule="auto"/>
+              <w:rPr>
+                <w:lang w:val="en-US"/>
+              </w:rPr>
+            </w:pPr>
+            <w:r>
+              <w:rPr>
+                <w:lang w:val="en-US"/>
+              </w:rPr>
+              <w:t>6</w:t>
+            </w:r>
+          </w:p>
+        </w:tc>
+        <w:tc>
+          <w:tcPr>
+            <w:tcW w:w="2128" w:type="dxa"/>
+            <w:tcBorders>
+              <w:top w:val="single" w:sz="4" w:space="0" w:color="auto"/>
+              <w:left w:val="single" w:sz="4" w:space="0" w:color="auto"/>
+              <w:bottom w:val="single" w:sz="4" w:space="0" w:color="auto"/>
+              <w:right w:val="single" w:sz="4" w:space="0" w:color="auto"/>
+            </w:tcBorders>
+            <w:hideMark/>
+          </w:tcPr>
+          <w:p>
+            <w:pPr>
+              <w:spacing w:after="160" w:line="278" w:lineRule="auto"/>
+              <w:rPr>
+                <w:lang w:val="en-US"/>
+              </w:rPr>
+            </w:pPr>
+            <w:r>
+              <w:rPr>
+                <w:lang w:val="en-US"/>
+              </w:rPr>
+              <w:t>Refine UML and GUI design based on feedback/self-review</w:t>
+            </w:r>
+          </w:p>
+        </w:tc>
+        <w:tc>
+          <w:tcPr>
+            <w:tcW w:w="1677" w:type="dxa"/>
+            <w:tcBorders>
+              <w:top w:val="single" w:sz="4" w:space="0" w:color="auto"/>
+              <w:left w:val="single" w:sz="4" w:space="0" w:color="auto"/>
+              <w:bottom w:val="single" w:sz="4" w:space="0" w:color="auto"/>
+              <w:right w:val="single" w:sz="4" w:space="0" w:color="auto"/>
+            </w:tcBorders>
+            <w:hideMark/>
+          </w:tcPr>
+          <w:p>
+            <w:pPr>
+              <w:spacing w:after="160" w:line="278" w:lineRule="auto"/>
+              <w:rPr>
+                <w:lang w:val="en-US"/>
+              </w:rPr>
+            </w:pPr>
+            <w:r>
+              <w:rPr>
+                <w:lang w:val="en-US"/>
+              </w:rPr>
+              <w:t>Tasks 3–4</w:t>
+            </w:r>
+          </w:p>
+        </w:tc>
+        <w:tc>
+          <w:tcPr>
+            <w:tcW w:w="1363" w:type="dxa"/>
+            <w:tcBorders>
+              <w:top w:val="single" w:sz="4" w:space="0" w:color="auto"/>
+              <w:left w:val="single" w:sz="4" w:space="0" w:color="auto"/>
+              <w:bottom w:val="single" w:sz="4" w:space="0" w:color="auto"/>
+              <w:right w:val="single" w:sz="4" w:space="0" w:color="auto"/>
+            </w:tcBorders>
+            <w:hideMark/>
+          </w:tcPr>
+          <w:p>
+            <w:pPr>
+              <w:spacing w:after="160" w:line="278" w:lineRule="auto"/>
+              <w:rPr>
+                <w:lang w:val="en-US"/>
+              </w:rPr>
+            </w:pPr>
+            <w:r>
+              <w:rPr>
+                <w:lang w:val="en-US"/>
+              </w:rPr>
+              <w:t>2</w:t>
+            </w:r>
+          </w:p>
+        </w:tc>
+        <w:tc>
+          <w:tcPr>
+            <w:tcW w:w="700" w:type="dxa"/>
+            <w:tcBorders>
+              <w:top w:val="single" w:sz="4" w:space="0" w:color="auto"/>
+              <w:left w:val="single" w:sz="4" w:space="0" w:color="auto"/>
+              <w:bottom w:val="single" w:sz="4" w:space="0" w:color="auto"/>
+              <w:right w:val="single" w:sz="4" w:space="0" w:color="auto"/>
+            </w:tcBorders>
+            <w:hideMark/>
+          </w:tcPr>
+          <w:p>
+            <w:pPr>
+              <w:spacing w:after="160" w:line="278" w:lineRule="auto"/>
+              <w:rPr>
+                <w:lang w:val="en-US"/>
+              </w:rPr>
+            </w:pPr>
+            <w:r>
+              <w:rPr>
+                <w:lang w:val="en-US"/>
+              </w:rPr>
+              <w:t>Day 9</w:t>
+            </w:r>
+          </w:p>
+        </w:tc>
+        <w:tc>
+          <w:tcPr>
+            <w:tcW w:w="695" w:type="dxa"/>
+            <w:tcBorders>
+              <w:top w:val="single" w:sz="4" w:space="0" w:color="auto"/>
+              <w:left w:val="single" w:sz="4" w:space="0" w:color="auto"/>
+              <w:bottom w:val="single" w:sz="4" w:space="0" w:color="auto"/>
+              <w:right w:val="single" w:sz="4" w:space="0" w:color="auto"/>
+            </w:tcBorders>
+            <w:hideMark/>
+          </w:tcPr>
+          <w:p>
+            <w:pPr>
+              <w:spacing w:after="160" w:line="278" w:lineRule="auto"/>
+              <w:rPr>
+                <w:lang w:val="en-US"/>
+              </w:rPr>
+            </w:pPr>
+            <w:r>
+              <w:rPr>
+                <w:lang w:val="en-US"/>
+              </w:rPr>
+              <w:t>Day 10</w:t>
+            </w:r>
+          </w:p>
+        </w:tc>
+        <w:tc>
+          <w:tcPr>
+            <w:tcW w:w="1465" w:type="dxa"/>
+            <w:tcBorders>
+              <w:top w:val="single" w:sz="4" w:space="0" w:color="auto"/>
+              <w:left w:val="single" w:sz="4" w:space="0" w:color="auto"/>
+              <w:bottom w:val="single" w:sz="4" w:space="0" w:color="auto"/>
+              <w:right w:val="single" w:sz="4" w:space="0" w:color="auto"/>
+            </w:tcBorders>
+            <w:hideMark/>
+          </w:tcPr>
+          <w:p>
+            <w:pPr>
+              <w:spacing w:after="160" w:line="278" w:lineRule="auto"/>
+              <w:rPr>
+                <w:lang w:val="en-US"/>
+              </w:rPr>
+            </w:pPr>
+            <w:r>
+              <w:rPr>
+                <w:lang w:val="en-US"/>
+              </w:rPr>
+              <w:t>Student</w:t>
+            </w:r>
+          </w:p>
+        </w:tc>
+      </w:tr>
+      <w:tr>
+        <w:tc>
+          <w:tcPr>
+            <w:tcW w:w="988" w:type="dxa"/>
+            <w:tcBorders>
+              <w:top w:val="single" w:sz="4" w:space="0" w:color="auto"/>
+              <w:left w:val="single" w:sz="4" w:space="0" w:color="auto"/>
+              <w:bottom w:val="single" w:sz="4" w:space="0" w:color="auto"/>
+              <w:right w:val="single" w:sz="4" w:space="0" w:color="auto"/>
+            </w:tcBorders>
+            <w:hideMark/>
+          </w:tcPr>
+          <w:p>
+            <w:pPr>
+              <w:spacing w:after="160" w:line="278" w:lineRule="auto"/>
+              <w:rPr>
+                <w:lang w:val="en-US"/>
+              </w:rPr>
+            </w:pPr>
+            <w:r>
+              <w:rPr>
+                <w:lang w:val="en-US"/>
+              </w:rPr>
+              <w:t>7</w:t>
+            </w:r>
+          </w:p>
+        </w:tc>
+        <w:tc>
+          <w:tcPr>
+            <w:tcW w:w="2128" w:type="dxa"/>
+            <w:tcBorders>
+              <w:top w:val="single" w:sz="4" w:space="0" w:color="auto"/>
+              <w:left w:val="single" w:sz="4" w:space="0" w:color="auto"/>
+              <w:bottom w:val="single" w:sz="4" w:space="0" w:color="auto"/>
+              <w:right w:val="single" w:sz="4" w:space="0" w:color="auto"/>
+            </w:tcBorders>
+            <w:hideMark/>
+          </w:tcPr>
+          <w:p>
+            <w:pPr>
+              <w:spacing w:after="160" w:line="278" w:lineRule="auto"/>
+              <w:rPr>
+                <w:lang w:val="en-US"/>
+              </w:rPr>
+            </w:pPr>
+            <w:r>
+              <w:rPr>
+                <w:lang w:val="en-US"/>
+              </w:rPr>
+              <w:t>Create project report (Word doc) including plan, UML, GUI</w:t>
+            </w:r>
+          </w:p>
+        </w:tc>
+        <w:tc>
+          <w:tcPr>
+            <w:tcW w:w="1677" w:type="dxa"/>
+            <w:tcBorders>
+              <w:top w:val="single" w:sz="4" w:space="0" w:color="auto"/>
+              <w:left w:val="single" w:sz="4" w:space="0" w:color="auto"/>
+              <w:bottom w:val="single" w:sz="4" w:space="0" w:color="auto"/>
+              <w:right w:val="single" w:sz="4" w:space="0" w:color="auto"/>
+            </w:tcBorders>
+            <w:hideMark/>
+          </w:tcPr>
+          <w:p>
+            <w:pPr>
+              <w:spacing w:after="160" w:line="278" w:lineRule="auto"/>
+              <w:rPr>
+                <w:lang w:val="en-US"/>
+              </w:rPr>
+            </w:pPr>
+            <w:r>
+              <w:rPr>
+                <w:lang w:val="en-US"/>
+              </w:rPr>
+              <w:t>Tasks 5–6</w:t>
+            </w:r>
+          </w:p>
+        </w:tc>
+        <w:tc>
+          <w:tcPr>
+            <w:tcW w:w="1363" w:type="dxa"/>
+            <w:tcBorders>
+              <w:top w:val="single" w:sz="4" w:space="0" w:color="auto"/>
+              <w:left w:val="single" w:sz="4" w:space="0" w:color="auto"/>
+              <w:bottom w:val="single" w:sz="4" w:space="0" w:color="auto"/>
+              <w:right w:val="single" w:sz="4" w:space="0" w:color="auto"/>
+            </w:tcBorders>
+            <w:hideMark/>
+          </w:tcPr>
+          <w:p>
+            <w:pPr>
+              <w:spacing w:after="160" w:line="278" w:lineRule="auto"/>
+              <w:rPr>
+                <w:lang w:val="en-US"/>
+              </w:rPr>
+            </w:pPr>
+            <w:r>
+              <w:rPr>
+                <w:lang w:val="en-US"/>
+              </w:rPr>
+              <w:t>3</w:t>
+            </w:r>
+          </w:p>
+        </w:tc>
+        <w:tc>
+          <w:tcPr>
+            <w:tcW w:w="700" w:type="dxa"/>
+            <w:tcBorders>
+              <w:top w:val="single" w:sz="4" w:space="0" w:color="auto"/>
+              <w:left w:val="single" w:sz="4" w:space="0" w:color="auto"/>
+              <w:bottom w:val="single" w:sz="4" w:space="0" w:color="auto"/>
+              <w:right w:val="single" w:sz="4" w:space="0" w:color="auto"/>
+            </w:tcBorders>
+            <w:hideMark/>
+          </w:tcPr>
+          <w:p>
+            <w:pPr>
+              <w:spacing w:after="160" w:line="278" w:lineRule="auto"/>
+              <w:rPr>
+                <w:lang w:val="en-US"/>
+              </w:rPr>
+            </w:pPr>
+            <w:r>
+              <w:rPr>
+                <w:lang w:val="en-US"/>
+              </w:rPr>
+              <w:t>Day 11</w:t>
+            </w:r>
+          </w:p>
+        </w:tc>
+        <w:tc>
+          <w:tcPr>
+            <w:tcW w:w="695" w:type="dxa"/>
+            <w:tcBorders>
+              <w:top w:val="single" w:sz="4" w:space="0" w:color="auto"/>
+              <w:left w:val="single" w:sz="4" w:space="0" w:color="auto"/>
+              <w:bottom w:val="single" w:sz="4" w:space="0" w:color="auto"/>
+              <w:right w:val="single" w:sz="4" w:space="0" w:color="auto"/>
+            </w:tcBorders>
+            <w:hideMark/>
+          </w:tcPr>
+          <w:p>
+            <w:pPr>
+              <w:spacing w:after="160" w:line="278" w:lineRule="auto"/>
+              <w:rPr>
+                <w:lang w:val="en-US"/>
+              </w:rPr>
+            </w:pPr>
+            <w:r>
+              <w:rPr>
+                <w:lang w:val="en-US"/>
+              </w:rPr>
+              <w:t>Day 13</w:t>
+            </w:r>
+          </w:p>
+        </w:tc>
+        <w:tc>
+          <w:tcPr>
+            <w:tcW w:w="1465" w:type="dxa"/>
+            <w:tcBorders>
+              <w:top w:val="single" w:sz="4" w:space="0" w:color="auto"/>
+              <w:left w:val="single" w:sz="4" w:space="0" w:color="auto"/>
+              <w:bottom w:val="single" w:sz="4" w:space="0" w:color="auto"/>
+              <w:right w:val="single" w:sz="4" w:space="0" w:color="auto"/>
+            </w:tcBorders>
+            <w:hideMark/>
+          </w:tcPr>
+          <w:p>
+            <w:pPr>
+              <w:spacing w:after="160" w:line="278" w:lineRule="auto"/>
+              <w:rPr>
+                <w:lang w:val="en-US"/>
+              </w:rPr>
+            </w:pPr>
+            <w:r>
+              <w:rPr>
+                <w:lang w:val="en-US"/>
+              </w:rPr>
+              <w:t>Student</w:t>
+            </w:r>
+          </w:p>
+        </w:tc>
+      </w:tr>
+      <w:tr>
+        <w:tc>
+          <w:tcPr>
+            <w:tcW w:w="988" w:type="dxa"/>
+            <w:tcBorders>
+              <w:top w:val="single" w:sz="4" w:space="0" w:color="auto"/>
+              <w:left w:val="single" w:sz="4" w:space="0" w:color="auto"/>
+              <w:bottom w:val="single" w:sz="4" w:space="0" w:color="auto"/>
+              <w:right w:val="single" w:sz="4" w:space="0" w:color="auto"/>
+            </w:tcBorders>
+            <w:hideMark/>
+          </w:tcPr>
+          <w:p>
+            <w:pPr>
+              <w:spacing w:after="160" w:line="278" w:lineRule="auto"/>
+              <w:rPr>
+                <w:lang w:val="en-US"/>
+              </w:rPr>
+            </w:pPr>
+            <w:r>
+              <w:rPr>
+                <w:lang w:val="en-US"/>
+              </w:rPr>
+              <w:t>8</w:t>
+            </w:r>
+          </w:p>
+        </w:tc>
+        <w:tc>
+          <w:tcPr>
+            <w:tcW w:w="2128" w:type="dxa"/>
+            <w:tcBorders>
+              <w:top w:val="single" w:sz="4" w:space="0" w:color="auto"/>
+              <w:left w:val="single" w:sz="4" w:space="0" w:color="auto"/>
+              <w:bottom w:val="single" w:sz="4" w:space="0" w:color="auto"/>
+              <w:right w:val="single" w:sz="4" w:space="0" w:color="auto"/>
+            </w:tcBorders>
+            <w:hideMark/>
+          </w:tcPr>
+          <w:p>
+            <w:pPr>
+              <w:spacing w:after="160" w:line="278" w:lineRule="auto"/>
+              <w:rPr>
+                <w:lang w:val="en-US"/>
+              </w:rPr>
+            </w:pPr>
+            <w:r>
+              <w:rPr>
+                <w:lang w:val="en-US"/>
+              </w:rPr>
+              <w:t>Push commits to GitHub (5 commits with messages)</w:t>
+            </w:r>
+          </w:p>
+        </w:tc>
+        <w:tc>
+          <w:tcPr>
+            <w:tcW w:w="1677" w:type="dxa"/>
+            <w:tcBorders>
+              <w:top w:val="single" w:sz="4" w:space="0" w:color="auto"/>
+              <w:left w:val="single" w:sz="4" w:space="0" w:color="auto"/>
+              <w:bottom w:val="single" w:sz="4" w:space="0" w:color="auto"/>
+              <w:right w:val="single" w:sz="4" w:space="0" w:color="auto"/>
+            </w:tcBorders>
+            <w:hideMark/>
+          </w:tcPr>
+          <w:p>
+            <w:pPr>
+              <w:spacing w:after="160" w:line="278" w:lineRule="auto"/>
+              <w:rPr>
+                <w:lang w:val="en-US"/>
+              </w:rPr>
+            </w:pPr>
+            <w:r>
+              <w:rPr>
+                <w:lang w:val="en-US"/>
+              </w:rPr>
+              <w:t>Ongoing</w:t>
+            </w:r>
+          </w:p>
+        </w:tc>
+        <w:tc>
+          <w:tcPr>
+            <w:tcW w:w="1363" w:type="dxa"/>
+            <w:tcBorders>
+              <w:top w:val="single" w:sz="4" w:space="0" w:color="auto"/>
+              <w:left w:val="single" w:sz="4" w:space="0" w:color="auto"/>
+              <w:bottom w:val="single" w:sz="4" w:space="0" w:color="auto"/>
+              <w:right w:val="single" w:sz="4" w:space="0" w:color="auto"/>
+            </w:tcBorders>
+            <w:hideMark/>
+          </w:tcPr>
+          <w:p>
+            <w:pPr>
+              <w:spacing w:after="160" w:line="278" w:lineRule="auto"/>
+              <w:rPr>
+                <w:lang w:val="en-US"/>
+              </w:rPr>
+            </w:pPr>
+            <w:r>
+              <w:rPr>
+                <w:lang w:val="en-US"/>
+              </w:rPr>
+              <w:t>Throughout</w:t>
+            </w:r>
+          </w:p>
+        </w:tc>
+        <w:tc>
+          <w:tcPr>
+            <w:tcW w:w="700" w:type="dxa"/>
+            <w:tcBorders>
+              <w:top w:val="single" w:sz="4" w:space="0" w:color="auto"/>
+              <w:left w:val="single" w:sz="4" w:space="0" w:color="auto"/>
+              <w:bottom w:val="single" w:sz="4" w:space="0" w:color="auto"/>
+              <w:right w:val="single" w:sz="4" w:space="0" w:color="auto"/>
+            </w:tcBorders>
+            <w:hideMark/>
+          </w:tcPr>
+          <w:p>
+            <w:pPr>
+              <w:spacing w:after="160" w:line="278" w:lineRule="auto"/>
+              <w:rPr>
+                <w:lang w:val="en-US"/>
+              </w:rPr>
+            </w:pPr>
+            <w:r>
+              <w:rPr>
+                <w:lang w:val="en-US"/>
+              </w:rPr>
+              <w:t>Day 1</w:t>
+            </w:r>
+          </w:p>
+        </w:tc>
+        <w:tc>
+          <w:tcPr>
+            <w:tcW w:w="695" w:type="dxa"/>
+            <w:tcBorders>
+              <w:top w:val="single" w:sz="4" w:space="0" w:color="auto"/>
+              <w:left w:val="single" w:sz="4" w:space="0" w:color="auto"/>
+              <w:bottom w:val="single" w:sz="4" w:space="0" w:color="auto"/>
+              <w:right w:val="single" w:sz="4" w:space="0" w:color="auto"/>
+            </w:tcBorders>
+            <w:hideMark/>
+          </w:tcPr>
+          <w:p>
+            <w:pPr>
+              <w:spacing w:after="160" w:line="278" w:lineRule="auto"/>
+              <w:rPr>
+                <w:lang w:val="en-US"/>
+              </w:rPr>
+            </w:pPr>
+            <w:r>
+              <w:rPr>
+                <w:lang w:val="en-US"/>
+              </w:rPr>
+              <w:t>Day 13</w:t>
+            </w:r>
+          </w:p>
+        </w:tc>
+        <w:tc>
+          <w:tcPr>
+            <w:tcW w:w="1465" w:type="dxa"/>
+            <w:tcBorders>
+              <w:top w:val="single" w:sz="4" w:space="0" w:color="auto"/>
+              <w:left w:val="single" w:sz="4" w:space="0" w:color="auto"/>
+              <w:bottom w:val="single" w:sz="4" w:space="0" w:color="auto"/>
+              <w:right w:val="single" w:sz="4" w:space="0" w:color="auto"/>
+            </w:tcBorders>
+            <w:hideMark/>
+          </w:tcPr>
+          <w:p>
+            <w:pPr>
+              <w:spacing w:after="160" w:line="278" w:lineRule="auto"/>
+              <w:rPr>
+                <w:lang w:val="en-US"/>
+              </w:rPr>
+            </w:pPr>
+            <w:r>
+              <w:rPr>
+                <w:lang w:val="en-US"/>
+              </w:rPr>
+              <w:t>Student</w:t>
+            </w:r>
+          </w:p>
+        </w:tc>
+      </w:tr>
+      <w:tr>
+        <w:tc>
+          <w:tcPr>
+            <w:tcW w:w="988" w:type="dxa"/>
+            <w:tcBorders>
+              <w:top w:val="single" w:sz="4" w:space="0" w:color="auto"/>
+              <w:left w:val="single" w:sz="4" w:space="0" w:color="auto"/>
+              <w:bottom w:val="single" w:sz="4" w:space="0" w:color="auto"/>
+              <w:right w:val="single" w:sz="4" w:space="0" w:color="auto"/>
+            </w:tcBorders>
+            <w:hideMark/>
+          </w:tcPr>
+          <w:p>
+            <w:pPr>
+              <w:spacing w:after="160" w:line="278" w:lineRule="auto"/>
+              <w:rPr>
+                <w:lang w:val="en-US"/>
+              </w:rPr>
+            </w:pPr>
+            <w:r>
+              <w:rPr>
+                <w:lang w:val="en-US"/>
+              </w:rPr>
+              <w:t>9</w:t>
+            </w:r>
+          </w:p>
+        </w:tc>
+        <w:tc>
+          <w:tcPr>
+            <w:tcW w:w="2128" w:type="dxa"/>
+            <w:tcBorders>
+              <w:top w:val="single" w:sz="4" w:space="0" w:color="auto"/>
+              <w:left w:val="single" w:sz="4" w:space="0" w:color="auto"/>
+              <w:bottom w:val="single" w:sz="4" w:space="0" w:color="auto"/>
+              <w:right w:val="single" w:sz="4" w:space="0" w:color="auto"/>
+            </w:tcBorders>
+            <w:hideMark/>
+          </w:tcPr>
+          <w:p>
+            <w:pPr>
+              <w:spacing w:after="160" w:line="278" w:lineRule="auto"/>
+              <w:rPr>
+                <w:lang w:val="en-US"/>
+              </w:rPr>
+            </w:pPr>
+            <w:r>
+              <w:rPr>
+                <w:lang w:val="en-US"/>
+              </w:rPr>
+              <w:t>Final review and submission of Part 1 deliverables</w:t>
+            </w:r>
+          </w:p>
+        </w:tc>
+        <w:tc>
+          <w:tcPr>
+            <w:tcW w:w="1677" w:type="dxa"/>
+            <w:tcBorders>
+              <w:top w:val="single" w:sz="4" w:space="0" w:color="auto"/>
+              <w:left w:val="single" w:sz="4" w:space="0" w:color="auto"/>
+              <w:bottom w:val="single" w:sz="4" w:space="0" w:color="auto"/>
+              <w:right w:val="single" w:sz="4" w:space="0" w:color="auto"/>
+            </w:tcBorders>
+            <w:hideMark/>
+          </w:tcPr>
+          <w:p>
+            <w:pPr>
+              <w:spacing w:after="160" w:line="278" w:lineRule="auto"/>
+              <w:rPr>
+                <w:lang w:val="en-US"/>
+              </w:rPr>
+            </w:pPr>
+            <w:r>
+              <w:rPr>
+                <w:lang w:val="en-US"/>
+              </w:rPr>
+              <w:t>Tasks 7–8</w:t>
+            </w:r>
+          </w:p>
+        </w:tc>
+        <w:tc>
+          <w:tcPr>
+            <w:tcW w:w="1363" w:type="dxa"/>
+            <w:tcBorders>
+              <w:top w:val="single" w:sz="4" w:space="0" w:color="auto"/>
+              <w:left w:val="single" w:sz="4" w:space="0" w:color="auto"/>
+              <w:bottom w:val="single" w:sz="4" w:space="0" w:color="auto"/>
+              <w:right w:val="single" w:sz="4" w:space="0" w:color="auto"/>
+            </w:tcBorders>
+            <w:hideMark/>
+          </w:tcPr>
+          <w:p>
+            <w:pPr>
+              <w:spacing w:after="160" w:line="278" w:lineRule="auto"/>
+              <w:rPr>
+                <w:lang w:val="en-US"/>
+              </w:rPr>
+            </w:pPr>
+            <w:r>
+              <w:rPr>
+                <w:lang w:val="en-US"/>
+              </w:rPr>
+              <w:t>1</w:t>
+            </w:r>
+          </w:p>
+        </w:tc>
+        <w:tc>
+          <w:tcPr>
+            <w:tcW w:w="700" w:type="dxa"/>
+            <w:tcBorders>
+              <w:top w:val="single" w:sz="4" w:space="0" w:color="auto"/>
+              <w:left w:val="single" w:sz="4" w:space="0" w:color="auto"/>
+              <w:bottom w:val="single" w:sz="4" w:space="0" w:color="auto"/>
+              <w:right w:val="single" w:sz="4" w:space="0" w:color="auto"/>
+            </w:tcBorders>
+            <w:hideMark/>
+          </w:tcPr>
+          <w:p>
+            <w:pPr>
+              <w:spacing w:after="160" w:line="278" w:lineRule="auto"/>
+              <w:rPr>
+                <w:lang w:val="en-US"/>
+              </w:rPr>
+            </w:pPr>
+            <w:r>
+              <w:rPr>
+                <w:lang w:val="en-US"/>
+              </w:rPr>
+              <w:t>Day 14</w:t>
+            </w:r>
+          </w:p>
+        </w:tc>
+        <w:tc>
+          <w:tcPr>
+            <w:tcW w:w="695" w:type="dxa"/>
+            <w:tcBorders>
+              <w:top w:val="single" w:sz="4" w:space="0" w:color="auto"/>
+              <w:left w:val="single" w:sz="4" w:space="0" w:color="auto"/>
+              <w:bottom w:val="single" w:sz="4" w:space="0" w:color="auto"/>
+              <w:right w:val="single" w:sz="4" w:space="0" w:color="auto"/>
+            </w:tcBorders>
+            <w:hideMark/>
+          </w:tcPr>
+          <w:p>
+            <w:pPr>
+              <w:spacing w:after="160" w:line="278" w:lineRule="auto"/>
+              <w:rPr>
+                <w:lang w:val="en-US"/>
+              </w:rPr>
+            </w:pPr>
+            <w:r>
+              <w:rPr>
+                <w:lang w:val="en-US"/>
+              </w:rPr>
+              <w:t>Day 14</w:t>
+            </w:r>
+          </w:p>
+        </w:tc>
+        <w:tc>
+          <w:tcPr>
+            <w:tcW w:w="1465" w:type="dxa"/>
+            <w:tcBorders>
+              <w:top w:val="single" w:sz="4" w:space="0" w:color="auto"/>
+              <w:left w:val="single" w:sz="4" w:space="0" w:color="auto"/>
+              <w:bottom w:val="single" w:sz="4" w:space="0" w:color="auto"/>
+              <w:right w:val="single" w:sz="4" w:space="0" w:color="auto"/>
+            </w:tcBorders>
+            <w:hideMark/>
+          </w:tcPr>
+          <w:p>
+            <w:pPr>
+              <w:spacing w:after="160" w:line="278" w:lineRule="auto"/>
+              <w:rPr>
+                <w:lang w:val="en-US"/>
+              </w:rPr>
+            </w:pPr>
+            <w:r>
+              <w:rPr>
+                <w:lang w:val="en-US"/>
+              </w:rPr>
+              <w:t>Student</w:t>
+            </w:r>
+          </w:p>
+        </w:tc>
+      </w:tr>
+    </w:tbl>
+    <w:p>
+      <w:pPr>
+        <w:rPr>
+          <w:lang w:val="en-US"/>
+        </w:rPr>
+      </w:pPr>
     </w:p>
     <w:p/>
     <w:sectPr>
@@ -1236,6 +3221,25 @@
       <w:spacing w:val="5"/>
     </w:rPr>
   </w:style>
+  <w:style w:type="table" w:styleId="TableGrid">
+    <w:name w:val="Table Grid"/>
+    <w:basedOn w:val="TableNormal"/>
+    <w:uiPriority w:val="39"/>
+    <w:rsid w:val="0093767B"/>
+    <w:pPr>
+      <w:spacing w:after="0" w:line="240" w:lineRule="auto"/>
+    </w:pPr>
+    <w:tblPr>
+      <w:tblBorders>
+        <w:top w:val="single" w:sz="4" w:space="0" w:color="auto"/>
+        <w:left w:val="single" w:sz="4" w:space="0" w:color="auto"/>
+        <w:bottom w:val="single" w:sz="4" w:space="0" w:color="auto"/>
+        <w:right w:val="single" w:sz="4" w:space="0" w:color="auto"/>
+        <w:insideH w:val="single" w:sz="4" w:space="0" w:color="auto"/>
+        <w:insideV w:val="single" w:sz="4" w:space="0" w:color="auto"/>
+      </w:tblBorders>
+    </w:tblPr>
+  </w:style>
 </w:styles>
 </file>
 

</xml_diff>

<commit_message>
The GUI / UI has been updated in the word document
</commit_message>
<xml_diff>
--- a/PROG6212 Word Document.docx
+++ b/PROG6212 Word Document.docx
@@ -2291,6 +2291,44 @@
           <w:lang w:val="en-US"/>
         </w:rPr>
       </w:pPr>
+    </w:p>
+    <w:p>
+      <w:pPr>
+        <w:rPr>
+          <w:b/>
+          <w:bCs/>
+        </w:rPr>
+      </w:pPr>
+      <w:r>
+        <w:rPr>
+          <w:b/>
+          <w:bCs/>
+        </w:rPr>
+        <w:lastRenderedPageBreak/>
+        <w:t>4 GUI/UI</w:t>
+      </w:r>
+    </w:p>
+    <w:p>
+      <w:hyperlink r:id="rId5" w:history="1">
+        <w:r>
+          <w:rPr>
+            <w:rStyle w:val="Hyperlink"/>
+          </w:rPr>
+          <w:t>Home Page - Claim Mana</w:t>
+        </w:r>
+        <w:r>
+          <w:rPr>
+            <w:rStyle w:val="Hyperlink"/>
+          </w:rPr>
+          <w:t>g</w:t>
+        </w:r>
+        <w:r>
+          <w:rPr>
+            <w:rStyle w:val="Hyperlink"/>
+          </w:rPr>
+          <w:t>ement System</w:t>
+        </w:r>
+      </w:hyperlink>
     </w:p>
     <w:p/>
     <w:sectPr>
@@ -2907,7 +2945,6 @@
   <w:style w:type="character" w:default="1" w:styleId="DefaultParagraphFont">
     <w:name w:val="Default Paragraph Font"/>
     <w:uiPriority w:val="1"/>
-    <w:semiHidden/>
     <w:unhideWhenUsed/>
   </w:style>
   <w:style w:type="table" w:default="1" w:styleId="TableNormal">
@@ -3240,6 +3277,41 @@
       </w:tblBorders>
     </w:tblPr>
   </w:style>
+  <w:style w:type="character" w:styleId="Hyperlink">
+    <w:name w:val="Hyperlink"/>
+    <w:basedOn w:val="DefaultParagraphFont"/>
+    <w:uiPriority w:val="99"/>
+    <w:unhideWhenUsed/>
+    <w:rsid w:val="00AD2562"/>
+    <w:rPr>
+      <w:color w:val="467886" w:themeColor="hyperlink"/>
+      <w:u w:val="single"/>
+    </w:rPr>
+  </w:style>
+  <w:style w:type="character" w:styleId="UnresolvedMention">
+    <w:name w:val="Unresolved Mention"/>
+    <w:basedOn w:val="DefaultParagraphFont"/>
+    <w:uiPriority w:val="99"/>
+    <w:semiHidden/>
+    <w:unhideWhenUsed/>
+    <w:rsid w:val="00AD2562"/>
+    <w:rPr>
+      <w:color w:val="605E5C"/>
+      <w:shd w:val="clear" w:color="auto" w:fill="E1DFDD"/>
+    </w:rPr>
+  </w:style>
+  <w:style w:type="character" w:styleId="FollowedHyperlink">
+    <w:name w:val="FollowedHyperlink"/>
+    <w:basedOn w:val="DefaultParagraphFont"/>
+    <w:uiPriority w:val="99"/>
+    <w:semiHidden/>
+    <w:unhideWhenUsed/>
+    <w:rsid w:val="00AD2562"/>
+    <w:rPr>
+      <w:color w:val="96607D" w:themeColor="followedHyperlink"/>
+      <w:u w:val="single"/>
+    </w:rPr>
+  </w:style>
 </w:styles>
 </file>
 

</xml_diff>

<commit_message>
updated word with added references from websites that helped with information
</commit_message>
<xml_diff>
--- a/PROG6212 Word Document.docx
+++ b/PROG6212 Word Document.docx
@@ -183,7 +183,19 @@
         <w:rPr>
           <w:rFonts w:ascii="Arial" w:hAnsi="Arial" w:cs="Arial"/>
         </w:rPr>
-        <w:t>centered</w:t>
+        <w:t>cent</w:t>
+      </w:r>
+      <w:r>
+        <w:rPr>
+          <w:rFonts w:ascii="Arial" w:hAnsi="Arial" w:cs="Arial"/>
+        </w:rPr>
+        <w:t>e</w:t>
+      </w:r>
+      <w:r>
+        <w:rPr>
+          <w:rFonts w:ascii="Arial" w:hAnsi="Arial" w:cs="Arial"/>
+        </w:rPr>
+        <w:t>red</w:t>
       </w:r>
       <w:proofErr w:type="spellEnd"/>
       <w:r>
@@ -230,56 +242,48 @@
         <w:lastRenderedPageBreak/>
         <w:t xml:space="preserve">The GUI is a front-end static prototype with pages. The home dashboard has tabs </w:t>
       </w:r>
-      <w:proofErr w:type="spellStart"/>
-      <w:r>
-        <w:rPr>
-          <w:rFonts w:ascii="Arial" w:hAnsi="Arial" w:cs="Arial"/>
-        </w:rPr>
-        <w:t>labeled</w:t>
-      </w:r>
-      <w:proofErr w:type="spellEnd"/>
-      <w:r>
-        <w:rPr>
-          <w:rFonts w:ascii="Arial" w:hAnsi="Arial" w:cs="Arial"/>
-        </w:rPr>
-        <w:t xml:space="preserve"> "Submit Claim," "Upload Documents," "Track Status," and "Approve Claims" (role-based). The Submit Claim page has a form with hours worked, hourly rate, notes, and submit buttons. Approval view shows pending claims in a table with approve/reject buttons. Layout incorporates navbar header, sidebar navigation, and footer status. </w:t>
-      </w:r>
-      <w:proofErr w:type="spellStart"/>
-      <w:r>
-        <w:rPr>
-          <w:rFonts w:ascii="Arial" w:hAnsi="Arial" w:cs="Arial"/>
-        </w:rPr>
-        <w:t>Colors</w:t>
-      </w:r>
-      <w:proofErr w:type="spellEnd"/>
-      <w:r>
-        <w:rPr>
-          <w:rFonts w:ascii="Arial" w:hAnsi="Arial" w:cs="Arial"/>
-        </w:rPr>
-        <w:t xml:space="preserve">: Blue (#007BFF) as a main </w:t>
-      </w:r>
-      <w:proofErr w:type="spellStart"/>
-      <w:r>
-        <w:rPr>
-          <w:rFonts w:ascii="Arial" w:hAnsi="Arial" w:cs="Arial"/>
-        </w:rPr>
-        <w:t>color</w:t>
-      </w:r>
-      <w:proofErr w:type="spellEnd"/>
+      <w:r>
+        <w:rPr>
+          <w:rFonts w:ascii="Arial" w:hAnsi="Arial" w:cs="Arial"/>
+        </w:rPr>
+        <w:t>labelled</w:t>
+      </w:r>
+      <w:r>
+        <w:rPr>
+          <w:rFonts w:ascii="Arial" w:hAnsi="Arial" w:cs="Arial"/>
+        </w:rPr>
+        <w:t xml:space="preserve"> "Submit Claim," "Upload Documents," "Track Status," and "Approve Claims" (role-based). The Submit Claim page has a form with hours worked, hourly rate, notes, and submit buttons. Approval view shows pending claims in a table with approve/reject buttons. Layout incorporates navbar header, sidebar navigation, and footer status. Colo</w:t>
+      </w:r>
+      <w:r>
+        <w:rPr>
+          <w:rFonts w:ascii="Arial" w:hAnsi="Arial" w:cs="Arial"/>
+        </w:rPr>
+        <w:t>u</w:t>
+      </w:r>
+      <w:r>
+        <w:rPr>
+          <w:rFonts w:ascii="Arial" w:hAnsi="Arial" w:cs="Arial"/>
+        </w:rPr>
+        <w:t xml:space="preserve">rs: Blue (#007BFF) as a main </w:t>
+      </w:r>
+      <w:r>
+        <w:rPr>
+          <w:rFonts w:ascii="Arial" w:hAnsi="Arial" w:cs="Arial"/>
+        </w:rPr>
+        <w:t>colour</w:t>
+      </w:r>
       <w:r>
         <w:rPr>
           <w:rFonts w:ascii="Arial" w:hAnsi="Arial" w:cs="Arial"/>
         </w:rPr>
         <w:t xml:space="preserve"> for buttons, white background for readability purposes. The design makes it easy to flow through, i.e., large </w:t>
       </w:r>
-      <w:proofErr w:type="spellStart"/>
-      <w:r>
-        <w:rPr>
-          <w:rFonts w:ascii="Arial" w:hAnsi="Arial" w:cs="Arial"/>
-        </w:rPr>
-        <w:t>center</w:t>
-      </w:r>
-      <w:proofErr w:type="spellEnd"/>
+      <w:r>
+        <w:rPr>
+          <w:rFonts w:ascii="Arial" w:hAnsi="Arial" w:cs="Arial"/>
+        </w:rPr>
+        <w:t>centre</w:t>
+      </w:r>
       <w:r>
         <w:rPr>
           <w:rFonts w:ascii="Arial" w:hAnsi="Arial" w:cs="Arial"/>
@@ -2295,12 +2299,14 @@
     <w:p>
       <w:pPr>
         <w:rPr>
+          <w:rFonts w:ascii="Arial" w:hAnsi="Arial" w:cs="Arial"/>
           <w:b/>
           <w:bCs/>
         </w:rPr>
       </w:pPr>
       <w:r>
         <w:rPr>
+          <w:rFonts w:ascii="Arial" w:hAnsi="Arial" w:cs="Arial"/>
           <w:b/>
           <w:bCs/>
         </w:rPr>
@@ -2309,26 +2315,161 @@
       </w:r>
     </w:p>
     <w:p>
+      <w:pPr>
+        <w:rPr>
+          <w:rFonts w:ascii="Arial" w:hAnsi="Arial" w:cs="Arial"/>
+          <w:b/>
+          <w:bCs/>
+        </w:rPr>
+      </w:pPr>
+    </w:p>
+    <w:p>
+      <w:pPr>
+        <w:rPr>
+          <w:rFonts w:ascii="Arial" w:hAnsi="Arial" w:cs="Arial"/>
+        </w:rPr>
+      </w:pPr>
       <w:hyperlink r:id="rId5" w:history="1">
         <w:r>
           <w:rPr>
             <w:rStyle w:val="Hyperlink"/>
+            <w:rFonts w:ascii="Arial" w:hAnsi="Arial" w:cs="Arial"/>
           </w:rPr>
           <w:t>Home Page - Claim Mana</w:t>
         </w:r>
         <w:r>
           <w:rPr>
             <w:rStyle w:val="Hyperlink"/>
+            <w:rFonts w:ascii="Arial" w:hAnsi="Arial" w:cs="Arial"/>
           </w:rPr>
           <w:t>g</w:t>
         </w:r>
         <w:r>
           <w:rPr>
             <w:rStyle w:val="Hyperlink"/>
+            <w:rFonts w:ascii="Arial" w:hAnsi="Arial" w:cs="Arial"/>
           </w:rPr>
           <w:t>ement System</w:t>
         </w:r>
       </w:hyperlink>
+    </w:p>
+    <w:p>
+      <w:pPr>
+        <w:rPr>
+          <w:rFonts w:ascii="Arial" w:hAnsi="Arial" w:cs="Arial"/>
+        </w:rPr>
+      </w:pPr>
+    </w:p>
+    <w:p>
+      <w:pPr>
+        <w:rPr>
+          <w:rFonts w:ascii="Arial" w:hAnsi="Arial" w:cs="Arial"/>
+          <w:b/>
+          <w:bCs/>
+        </w:rPr>
+      </w:pPr>
+      <w:r>
+        <w:rPr>
+          <w:rFonts w:ascii="Arial" w:hAnsi="Arial" w:cs="Arial"/>
+          <w:b/>
+          <w:bCs/>
+        </w:rPr>
+        <w:t>5 Version Control/ all changes made on GitHub</w:t>
+      </w:r>
+    </w:p>
+    <w:p>
+      <w:pPr>
+        <w:rPr>
+          <w:rFonts w:ascii="Arial" w:hAnsi="Arial" w:cs="Arial"/>
+        </w:rPr>
+      </w:pPr>
+    </w:p>
+    <w:p>
+      <w:pPr>
+        <w:rPr>
+          <w:rFonts w:ascii="Arial" w:hAnsi="Arial" w:cs="Arial"/>
+        </w:rPr>
+      </w:pPr>
+      <w:r>
+        <w:rPr>
+          <w:rFonts w:ascii="Arial" w:hAnsi="Arial" w:cs="Arial"/>
+        </w:rPr>
+        <w:t>https://github.com/IIEWFL/prog6212-part-1-ST10371548-Muziwakhe-Radebe</w:t>
+      </w:r>
+    </w:p>
+    <w:p/>
+    <w:p>
+      <w:pPr>
+        <w:rPr>
+          <w:rFonts w:ascii="Arial" w:hAnsi="Arial" w:cs="Arial"/>
+          <w:b/>
+          <w:bCs/>
+        </w:rPr>
+      </w:pPr>
+      <w:r>
+        <w:rPr>
+          <w:rFonts w:ascii="Arial" w:hAnsi="Arial" w:cs="Arial"/>
+          <w:b/>
+          <w:bCs/>
+        </w:rPr>
+        <w:t>References</w:t>
+      </w:r>
+    </w:p>
+    <w:p/>
+    <w:p>
+      <w:r>
+        <w:t>Horowitz, E., Sahni, S. and Anderson-Freed, S., 1976. </w:t>
+      </w:r>
+      <w:r>
+        <w:rPr>
+          <w:i/>
+          <w:iCs/>
+        </w:rPr>
+        <w:t>Fundamentals of data structures</w:t>
+      </w:r>
+      <w:r>
+        <w:t> (Vol. 20). Potomac, MD: Computer science press.</w:t>
+      </w:r>
+    </w:p>
+    <w:p>
+      <w:r>
+        <w:t>Bachman, C.W., 1969. Data structure diagrams. </w:t>
+      </w:r>
+      <w:r>
+        <w:rPr>
+          <w:i/>
+          <w:iCs/>
+        </w:rPr>
+        <w:t>ACM SIGMIS Database: The DATABASE for Advances in Information Systems</w:t>
+      </w:r>
+      <w:r>
+        <w:t>, </w:t>
+      </w:r>
+      <w:r>
+        <w:rPr>
+          <w:i/>
+          <w:iCs/>
+        </w:rPr>
+        <w:t>1</w:t>
+      </w:r>
+      <w:r>
+        <w:t>(2), pp.4-10.</w:t>
+      </w:r>
+    </w:p>
+    <w:p>
+      <w:r>
+        <w:t>Potts, C. and Bruns, G., 1988, April. Recording the reasons for design decisions. In </w:t>
+      </w:r>
+      <w:r>
+        <w:rPr>
+          <w:i/>
+          <w:iCs/>
+        </w:rPr>
+        <w:t>ICSE</w:t>
+      </w:r>
+      <w:r>
+        <w:t> (Vol. 88, pp. 418-427).</w:t>
+      </w:r>
     </w:p>
     <w:p/>
     <w:sectPr>

</xml_diff>